<commit_message>
transfer to uni pc
</commit_message>
<xml_diff>
--- a/DIARY.docx
+++ b/DIARY.docx
@@ -800,6 +800,469 @@
           <w:lang w:val="en-US"/>
         </w:rPr>
       </w:pPr>
+      <w:r>
+        <w:rPr>
+          <w:b/>
+          <w:bCs/>
+          <w:lang w:val="en-US"/>
+        </w:rPr>
+        <w:t>Thursday, 10.8.23</w:t>
+      </w:r>
+    </w:p>
+    <w:p>
+      <w:pPr>
+        <w:rPr>
+          <w:lang w:val="en-US"/>
+        </w:rPr>
+      </w:pPr>
+      <w:r>
+        <w:rPr>
+          <w:lang w:val="en-US"/>
+        </w:rPr>
+        <w:t>Noticed that in sample_backward, I applied the inn twice to the sample, which means that it probably computed z -&gt;x -&gt;z, which could explain why the y values were not changed.</w:t>
+      </w:r>
+      <w:r>
+        <w:rPr>
+          <w:lang w:val="en-US"/>
+        </w:rPr>
+        <w:t xml:space="preserve"> But changing it and visualizing z -&gt; x did not yield good results either. Will only work with the new conditioning I implemented, which compute</w:t>
+      </w:r>
+      <w:r>
+        <w:rPr>
+          <w:lang w:val="en-US"/>
+        </w:rPr>
+        <w:t>s</w:t>
+      </w:r>
+      <w:r>
+        <w:rPr>
+          <w:lang w:val="en-US"/>
+        </w:rPr>
+        <w:t xml:space="preserve"> x &lt;-&gt; z and adds y as input to each subnet that calculates s and t, as it is meant to be in freia implementation. This should mean however, that the classification functionality is lost, as y is only ever used as input and can not trivially be calculated as output. However it is possible to take an image x, and run it through the network separately with all possible conditions, and see which condition yields the smallest z-norm corresponding to highest probability (probability density estimation.). also tidied up my github</w:t>
+      </w:r>
+    </w:p>
+    <w:p>
+      <w:pPr>
+        <w:rPr>
+          <w:lang w:val="en-US"/>
+        </w:rPr>
+      </w:pPr>
+      <w:r>
+        <w:rPr>
+          <w:b/>
+          <w:bCs/>
+          <w:lang w:val="en-US"/>
+        </w:rPr>
+        <w:t>Monday, 14.08.23</w:t>
+      </w:r>
+    </w:p>
+    <w:p>
+      <w:pPr>
+        <w:rPr>
+          <w:lang w:val="en-US"/>
+        </w:rPr>
+      </w:pPr>
+      <w:r>
+        <w:rPr>
+          <w:lang w:val="en-US"/>
+        </w:rPr>
+        <w:t>Noticed that the initial learning rate has quite a significant influence on the learning behaviour. Am still using the reduceLRonplateau with factor of 0.6, and higher learning rates make ljd higher and z_norm lower, but also make training rather instable.</w:t>
+      </w:r>
+      <w:r>
+        <w:rPr>
+          <w:lang w:val="en-US"/>
+        </w:rPr>
+        <w:t xml:space="preserve"> Didn’t do too much today, just compared learning behaviour for different lrs and reducefactors.</w:t>
+      </w:r>
+    </w:p>
+    <w:p>
+      <w:pPr>
+        <w:rPr>
+          <w:b/>
+          <w:bCs/>
+          <w:lang w:val="en-US"/>
+        </w:rPr>
+      </w:pPr>
+      <w:r>
+        <w:rPr>
+          <w:b/>
+          <w:bCs/>
+          <w:lang w:val="en-US"/>
+        </w:rPr>
+        <w:t>Wednesday, 16.08.23</w:t>
+      </w:r>
+    </w:p>
+    <w:p>
+      <w:pPr>
+        <w:rPr>
+          <w:lang w:val="en-US"/>
+        </w:rPr>
+      </w:pPr>
+      <w:r>
+        <w:rPr>
+          <w:lang w:val="en-US"/>
+        </w:rPr>
+        <w:t>So far, best training results with lr_init=0.01 and reduce_factor=0.6</w:t>
+      </w:r>
+      <w:r>
+        <w:rPr>
+          <w:lang w:val="en-US"/>
+        </w:rPr>
+        <w:t xml:space="preserve">. ljd was at around 150 and z-norm at around 17, also on repeated </w:t>
+      </w:r>
+      <w:r>
+        <w:rPr>
+          <w:lang w:val="en-US"/>
+        </w:rPr>
+        <w:t>test</w:t>
+      </w:r>
+      <w:r>
+        <w:rPr>
+          <w:lang w:val="en-US"/>
+        </w:rPr>
+        <w:t xml:space="preserve">. Question is, if these metrics are good or if I should try to implement something like </w:t>
+      </w:r>
+      <w:r>
+        <w:rPr>
+          <w:b/>
+          <w:bCs/>
+          <w:lang w:val="en-US"/>
+        </w:rPr>
+        <w:t>FID</w:t>
+      </w:r>
+      <w:r>
+        <w:rPr>
+          <w:lang w:val="en-US"/>
+        </w:rPr>
+        <w:t>. Further questions are how to increase the performance. Options are hyper-parameter or model-based changes.</w:t>
+      </w:r>
+      <w:r>
+        <w:rPr>
+          <w:lang w:val="en-US"/>
+        </w:rPr>
+        <w:t xml:space="preserve"> *Figured out that this limiting of s and t is what is meant with clamping, and is used in AllInOneBlock by default with alpha=2 (1.9 recommended in papers)</w:t>
+      </w:r>
+    </w:p>
+    <w:p>
+      <w:pPr>
+        <w:rPr>
+          <w:lang w:val="en-US"/>
+        </w:rPr>
+      </w:pPr>
+      <w:r>
+        <w:rPr>
+          <w:lang w:val="en-US"/>
+        </w:rPr>
+        <w:tab/>
+        <w:t>Hyper-parameters:</w:t>
+      </w:r>
+    </w:p>
+    <w:p>
+      <w:pPr>
+        <w:pStyle w:val="ListParagraph"/>
+        <w:numPr>
+          <w:ilvl w:val="0"/>
+          <w:numId w:val="2"/>
+        </w:numPr>
+        <w:rPr>
+          <w:lang w:val="en-US"/>
+        </w:rPr>
+      </w:pPr>
+      <w:r>
+        <w:rPr>
+          <w:lang w:val="en-US"/>
+        </w:rPr>
+        <w:t>Coupling net layers and sizes, activation functions of coupling net (limit s and t so that learning becomes less chaotic</w:t>
+      </w:r>
+      <w:r>
+        <w:rPr>
+          <w:lang w:val="en-US"/>
+        </w:rPr>
+        <w:t>*</w:t>
+      </w:r>
+      <w:r>
+        <w:rPr>
+          <w:lang w:val="en-US"/>
+        </w:rPr>
+        <w:t>),</w:t>
+      </w:r>
+    </w:p>
+    <w:p>
+      <w:pPr>
+        <w:pStyle w:val="ListParagraph"/>
+        <w:numPr>
+          <w:ilvl w:val="0"/>
+          <w:numId w:val="2"/>
+        </w:numPr>
+        <w:rPr>
+          <w:lang w:val="en-US"/>
+        </w:rPr>
+      </w:pPr>
+      <w:r>
+        <w:rPr>
+          <w:lang w:val="en-US"/>
+        </w:rPr>
+        <w:t>N_blocks</w:t>
+      </w:r>
+    </w:p>
+    <w:p>
+      <w:pPr>
+        <w:pStyle w:val="ListParagraph"/>
+        <w:numPr>
+          <w:ilvl w:val="0"/>
+          <w:numId w:val="2"/>
+        </w:numPr>
+        <w:rPr>
+          <w:lang w:val="en-US"/>
+        </w:rPr>
+      </w:pPr>
+      <w:r>
+        <w:rPr>
+          <w:lang w:val="en-US"/>
+        </w:rPr>
+        <w:t>Padding x and y</w:t>
+      </w:r>
+    </w:p>
+    <w:p>
+      <w:pPr>
+        <w:pStyle w:val="ListParagraph"/>
+        <w:numPr>
+          <w:ilvl w:val="0"/>
+          <w:numId w:val="2"/>
+        </w:numPr>
+        <w:rPr>
+          <w:lang w:val="en-US"/>
+        </w:rPr>
+      </w:pPr>
+      <w:r>
+        <w:rPr>
+          <w:lang w:val="en-US"/>
+        </w:rPr>
+        <w:lastRenderedPageBreak/>
+        <w:t>Different optimizers</w:t>
+      </w:r>
+    </w:p>
+    <w:p>
+      <w:pPr>
+        <w:pStyle w:val="ListParagraph"/>
+        <w:numPr>
+          <w:ilvl w:val="0"/>
+          <w:numId w:val="2"/>
+        </w:numPr>
+        <w:rPr>
+          <w:lang w:val="en-US"/>
+        </w:rPr>
+      </w:pPr>
+      <w:r>
+        <w:rPr>
+          <w:lang w:val="en-US"/>
+        </w:rPr>
+        <w:t>Soft permutations</w:t>
+      </w:r>
+    </w:p>
+    <w:p>
+      <w:pPr>
+        <w:ind w:left="708"/>
+        <w:rPr>
+          <w:lang w:val="en-US"/>
+        </w:rPr>
+      </w:pPr>
+      <w:r>
+        <w:rPr>
+          <w:lang w:val="en-US"/>
+        </w:rPr>
+        <w:t>Architecture</w:t>
+      </w:r>
+    </w:p>
+    <w:p>
+      <w:pPr>
+        <w:ind w:left="708"/>
+        <w:rPr>
+          <w:lang w:val="en-US"/>
+        </w:rPr>
+      </w:pPr>
+      <w:r>
+        <w:rPr>
+          <w:lang w:val="en-US"/>
+        </w:rPr>
+        <w:t>-</w:t>
+      </w:r>
+    </w:p>
+    <w:p>
+      <w:pPr>
+        <w:ind w:left="708"/>
+        <w:rPr>
+          <w:lang w:val="en-US"/>
+        </w:rPr>
+      </w:pPr>
+      <w:r>
+        <w:rPr>
+          <w:lang w:val="en-US"/>
+        </w:rPr>
+        <w:t>Loss</w:t>
+      </w:r>
+    </w:p>
+    <w:p>
+      <w:pPr>
+        <w:pStyle w:val="ListParagraph"/>
+        <w:numPr>
+          <w:ilvl w:val="0"/>
+          <w:numId w:val="2"/>
+        </w:numPr>
+        <w:rPr>
+          <w:color w:val="FF0000"/>
+          <w:lang w:val="en-US"/>
+        </w:rPr>
+      </w:pPr>
+      <w:r>
+        <w:rPr>
+          <w:color w:val="FF0000"/>
+          <w:lang w:val="en-US"/>
+        </w:rPr>
+        <w:t>Should weight regularization be added for the coupling nets?</w:t>
+      </w:r>
+    </w:p>
+    <w:p>
+      <w:pPr>
+        <w:ind w:left="708"/>
+        <w:rPr>
+          <w:lang w:val="en-US"/>
+        </w:rPr>
+      </w:pPr>
+      <w:r>
+        <w:rPr>
+          <w:lang w:val="en-US"/>
+        </w:rPr>
+        <w:t>Other</w:t>
+      </w:r>
+    </w:p>
+    <w:p>
+      <w:pPr>
+        <w:pStyle w:val="ListParagraph"/>
+        <w:numPr>
+          <w:ilvl w:val="0"/>
+          <w:numId w:val="2"/>
+        </w:numPr>
+        <w:rPr>
+          <w:lang w:val="en-US"/>
+        </w:rPr>
+      </w:pPr>
+      <w:r>
+        <w:rPr>
+          <w:lang w:val="en-US"/>
+        </w:rPr>
+        <w:t>Add noise to x</w:t>
+      </w:r>
+    </w:p>
+    <w:p>
+      <w:pPr>
+        <w:rPr>
+          <w:lang w:val="en-US"/>
+        </w:rPr>
+      </w:pPr>
+      <w:r>
+        <w:rPr>
+          <w:lang w:val="en-US"/>
+        </w:rPr>
+        <w:t>Using soft_permute makes loss more smooth (z-norm), ljd goes from 150 to 170, z-norm is a bit higher (worse)</w:t>
+      </w:r>
+      <w:r>
+        <w:rPr>
+          <w:lang w:val="en-US"/>
+        </w:rPr>
+        <w:t>.</w:t>
+      </w:r>
+    </w:p>
+    <w:p>
+      <w:pPr>
+        <w:rPr>
+          <w:lang w:val="en-US"/>
+        </w:rPr>
+      </w:pPr>
+      <w:r>
+        <w:rPr>
+          <w:lang w:val="en-US"/>
+        </w:rPr>
+        <w:t>Using more coupling blocks makes loss very instable, so that training doesn´t reach good values. Seems to be because z-norm diverges, not because of ljd.</w:t>
+      </w:r>
+    </w:p>
+    <w:p>
+      <w:pPr>
+        <w:rPr>
+          <w:lang w:val="en-US"/>
+        </w:rPr>
+      </w:pPr>
+      <w:r>
+        <w:rPr>
+          <w:lang w:val="en-US"/>
+        </w:rPr>
+        <w:t>All adaptations made z-norm higher on average!</w:t>
+      </w:r>
+    </w:p>
+    <w:p>
+      <w:pPr>
+        <w:rPr>
+          <w:lang w:val="en-US"/>
+        </w:rPr>
+      </w:pPr>
+      <w:r>
+        <w:rPr>
+          <w:lang w:val="en-US"/>
+        </w:rPr>
+        <w:t>Adding noise (0.05) made loss converge to worse value. Have to find out what the scaling of the images actually is.</w:t>
+      </w:r>
+      <w:r>
+        <w:rPr>
+          <w:lang w:val="en-US"/>
+        </w:rPr>
+        <w:t xml:space="preserve"> </w:t>
+      </w:r>
+    </w:p>
+    <w:p>
+      <w:pPr>
+        <w:rPr>
+          <w:lang w:val="en-US"/>
+        </w:rPr>
+      </w:pPr>
+      <w:r>
+        <w:rPr>
+          <w:lang w:val="en-US"/>
+        </w:rPr>
+        <w:t>Should continue with Haar wavelet downsampling possibly.</w:t>
+      </w:r>
+    </w:p>
+    <w:p>
+      <w:pPr>
+        <w:rPr>
+          <w:lang w:val="en-US"/>
+        </w:rPr>
+      </w:pPr>
+      <w:r>
+        <w:rPr>
+          <w:b/>
+          <w:bCs/>
+          <w:lang w:val="en-US"/>
+        </w:rPr>
+        <w:t>Tuesday, 23.08.23</w:t>
+      </w:r>
+    </w:p>
+    <w:p>
+      <w:pPr>
+        <w:rPr>
+          <w:lang w:val="en-US"/>
+        </w:rPr>
+      </w:pPr>
+      <w:r>
+        <w:rPr>
+          <w:lang w:val="en-US"/>
+        </w:rPr>
+        <w:t xml:space="preserve">Added an extra test.py file with argparse functionality. Right now it looks as if adding noise to x_train only worsens performance. 5 coupling blocks, soft permutations, and larger coupling nets and lr_init=1e-3 and reduce by 0,6 are now standard. Can now examine weight regularization for coupling nets, try different optimizers and add padding to x and y. </w:t>
+      </w:r>
+      <w:r>
+        <w:rPr>
+          <w:lang w:val="en-US"/>
+        </w:rPr>
+        <w:t>Alternating training works in principle but does not give much improvement. Adding a factor &gt;1 to the z-norm term reduces the z-loss by the same factor but does not seem to have good effects on the visual tests. The values from the visual test´s reconstruction are not in [0,1]. Ljd only reduces a bit (from around 230 to 180 for z-factor=7)</w:t>
+      </w:r>
     </w:p>
     <w:p>
       <w:pPr>
@@ -855,15 +1318,15 @@
 <file path=word/numbering.xml><?xml version="1.0" encoding="utf-8"?>
 <w:numbering xmlns:wpc="http://schemas.microsoft.com/office/word/2010/wordprocessingCanvas" xmlns:cx="http://schemas.microsoft.com/office/drawing/2014/chartex" xmlns:cx1="http://schemas.microsoft.com/office/drawing/2015/9/8/chartex" xmlns:cx2="http://schemas.microsoft.com/office/drawing/2015/10/21/chartex" xmlns:cx3="http://schemas.microsoft.com/office/drawing/2016/5/9/chartex" xmlns:cx4="http://schemas.microsoft.com/office/drawing/2016/5/10/chartex" xmlns:cx5="http://schemas.microsoft.com/office/drawing/2016/5/11/chartex" xmlns:cx6="http://schemas.microsoft.com/office/drawing/2016/5/12/chartex" xmlns:cx7="http://schemas.microsoft.com/office/drawing/2016/5/13/chartex" xmlns:cx8="http://schemas.microsoft.com/office/drawing/2016/5/14/chartex" xmlns:mc="http://schemas.openxmlformats.org/markup-compatibility/2006" xmlns:aink="http://schemas.microsoft.com/office/drawing/2016/ink" xmlns:am3d="http://schemas.microsoft.com/office/drawing/2017/model3d" xmlns:o="urn:schemas-microsoft-com:office:office" xmlns:oel="http://schemas.microsoft.com/office/2019/extlst" xmlns:r="http://schemas.openxmlformats.org/officeDocument/2006/relationships" xmlns:m="http://schemas.openxmlformats.org/officeDocument/2006/math" xmlns:v="urn:schemas-microsoft-com:vml" xmlns:wp14="http://schemas.microsoft.com/office/word/2010/wordprocessingDrawing" xmlns:wp="http://schemas.openxmlformats.org/drawingml/2006/wordprocessingDrawing" xmlns:w10="urn:schemas-microsoft-com:office:word" xmlns:w="http://schemas.openxmlformats.org/wordprocessingml/2006/main" xmlns:w14="http://schemas.microsoft.com/office/word/2010/wordml" xmlns:w15="http://schemas.microsoft.com/office/word/2012/wordml" xmlns:w16cex="http://schemas.microsoft.com/office/word/2018/wordml/cex" xmlns:w16cid="http://schemas.microsoft.com/office/word/2016/wordml/cid" xmlns:w16="http://schemas.microsoft.com/office/word/2018/wordml" xmlns:w16sdtdh="http://schemas.microsoft.com/office/word/2020/wordml/sdtdatahash" xmlns:w16se="http://schemas.microsoft.com/office/word/2015/wordml/symex" xmlns:wpg="http://schemas.microsoft.com/office/word/2010/wordprocessingGroup" xmlns:wpi="http://schemas.microsoft.com/office/word/2010/wordprocessingInk" xmlns:wne="http://schemas.microsoft.com/office/word/2006/wordml" xmlns:wps="http://schemas.microsoft.com/office/word/2010/wordprocessingShape" mc:Ignorable="w14 w15 w16se w16cid w16 w16cex w16sdtdh wp14">
   <w:abstractNum w:abstractNumId="0" w15:restartNumberingAfterBreak="0">
-    <w:nsid w:val="79A2113E"/>
+    <w:nsid w:val="6E3668C6"/>
     <w:multiLevelType w:val="hybridMultilevel"/>
-    <w:tmpl w:val="CE08BF9E"/>
-    <w:lvl w:ilvl="0" w:tplc="A9D013C4">
+    <w:tmpl w:val="D738146C"/>
+    <w:lvl w:ilvl="0" w:tplc="27AAF1F4">
       <w:numFmt w:val="bullet"/>
       <w:lvlText w:val="-"/>
       <w:lvlJc w:val="left"/>
       <w:pPr>
-        <w:ind w:left="720" w:hanging="360"/>
+        <w:ind w:left="1068" w:hanging="360"/>
       </w:pPr>
       <w:rPr>
         <w:rFonts w:ascii="Calibri" w:eastAsiaTheme="minorHAnsi" w:hAnsi="Calibri" w:cs="Calibri" w:hint="default"/>
@@ -875,7 +1338,7 @@
       <w:lvlText w:val="o"/>
       <w:lvlJc w:val="left"/>
       <w:pPr>
-        <w:ind w:left="1440" w:hanging="360"/>
+        <w:ind w:left="1788" w:hanging="360"/>
       </w:pPr>
       <w:rPr>
         <w:rFonts w:ascii="Courier New" w:hAnsi="Courier New" w:cs="Courier New" w:hint="default"/>
@@ -887,7 +1350,7 @@
       <w:lvlText w:val=""/>
       <w:lvlJc w:val="left"/>
       <w:pPr>
-        <w:ind w:left="2160" w:hanging="360"/>
+        <w:ind w:left="2508" w:hanging="360"/>
       </w:pPr>
       <w:rPr>
         <w:rFonts w:ascii="Wingdings" w:hAnsi="Wingdings" w:hint="default"/>
@@ -899,7 +1362,7 @@
       <w:lvlText w:val=""/>
       <w:lvlJc w:val="left"/>
       <w:pPr>
-        <w:ind w:left="2880" w:hanging="360"/>
+        <w:ind w:left="3228" w:hanging="360"/>
       </w:pPr>
       <w:rPr>
         <w:rFonts w:ascii="Symbol" w:hAnsi="Symbol" w:hint="default"/>
@@ -911,7 +1374,7 @@
       <w:lvlText w:val="o"/>
       <w:lvlJc w:val="left"/>
       <w:pPr>
-        <w:ind w:left="3600" w:hanging="360"/>
+        <w:ind w:left="3948" w:hanging="360"/>
       </w:pPr>
       <w:rPr>
         <w:rFonts w:ascii="Courier New" w:hAnsi="Courier New" w:cs="Courier New" w:hint="default"/>
@@ -923,7 +1386,7 @@
       <w:lvlText w:val=""/>
       <w:lvlJc w:val="left"/>
       <w:pPr>
-        <w:ind w:left="4320" w:hanging="360"/>
+        <w:ind w:left="4668" w:hanging="360"/>
       </w:pPr>
       <w:rPr>
         <w:rFonts w:ascii="Wingdings" w:hAnsi="Wingdings" w:hint="default"/>
@@ -935,7 +1398,7 @@
       <w:lvlText w:val=""/>
       <w:lvlJc w:val="left"/>
       <w:pPr>
-        <w:ind w:left="5040" w:hanging="360"/>
+        <w:ind w:left="5388" w:hanging="360"/>
       </w:pPr>
       <w:rPr>
         <w:rFonts w:ascii="Symbol" w:hAnsi="Symbol" w:hint="default"/>
@@ -947,7 +1410,7 @@
       <w:lvlText w:val="o"/>
       <w:lvlJc w:val="left"/>
       <w:pPr>
-        <w:ind w:left="5760" w:hanging="360"/>
+        <w:ind w:left="6108" w:hanging="360"/>
       </w:pPr>
       <w:rPr>
         <w:rFonts w:ascii="Courier New" w:hAnsi="Courier New" w:cs="Courier New" w:hint="default"/>
@@ -959,6 +1422,118 @@
       <w:lvlText w:val=""/>
       <w:lvlJc w:val="left"/>
       <w:pPr>
+        <w:ind w:left="6828" w:hanging="360"/>
+      </w:pPr>
+      <w:rPr>
+        <w:rFonts w:ascii="Wingdings" w:hAnsi="Wingdings" w:hint="default"/>
+      </w:rPr>
+    </w:lvl>
+  </w:abstractNum>
+  <w:abstractNum w:abstractNumId="1" w15:restartNumberingAfterBreak="0">
+    <w:nsid w:val="79A2113E"/>
+    <w:multiLevelType w:val="hybridMultilevel"/>
+    <w:tmpl w:val="CE08BF9E"/>
+    <w:lvl w:ilvl="0" w:tplc="A9D013C4">
+      <w:numFmt w:val="bullet"/>
+      <w:lvlText w:val="-"/>
+      <w:lvlJc w:val="left"/>
+      <w:pPr>
+        <w:ind w:left="720" w:hanging="360"/>
+      </w:pPr>
+      <w:rPr>
+        <w:rFonts w:ascii="Calibri" w:eastAsiaTheme="minorHAnsi" w:hAnsi="Calibri" w:cs="Calibri" w:hint="default"/>
+      </w:rPr>
+    </w:lvl>
+    <w:lvl w:ilvl="1" w:tplc="04070003" w:tentative="1">
+      <w:start w:val="1"/>
+      <w:numFmt w:val="bullet"/>
+      <w:lvlText w:val="o"/>
+      <w:lvlJc w:val="left"/>
+      <w:pPr>
+        <w:ind w:left="1440" w:hanging="360"/>
+      </w:pPr>
+      <w:rPr>
+        <w:rFonts w:ascii="Courier New" w:hAnsi="Courier New" w:cs="Courier New" w:hint="default"/>
+      </w:rPr>
+    </w:lvl>
+    <w:lvl w:ilvl="2" w:tplc="04070005" w:tentative="1">
+      <w:start w:val="1"/>
+      <w:numFmt w:val="bullet"/>
+      <w:lvlText w:val=""/>
+      <w:lvlJc w:val="left"/>
+      <w:pPr>
+        <w:ind w:left="2160" w:hanging="360"/>
+      </w:pPr>
+      <w:rPr>
+        <w:rFonts w:ascii="Wingdings" w:hAnsi="Wingdings" w:hint="default"/>
+      </w:rPr>
+    </w:lvl>
+    <w:lvl w:ilvl="3" w:tplc="04070001" w:tentative="1">
+      <w:start w:val="1"/>
+      <w:numFmt w:val="bullet"/>
+      <w:lvlText w:val=""/>
+      <w:lvlJc w:val="left"/>
+      <w:pPr>
+        <w:ind w:left="2880" w:hanging="360"/>
+      </w:pPr>
+      <w:rPr>
+        <w:rFonts w:ascii="Symbol" w:hAnsi="Symbol" w:hint="default"/>
+      </w:rPr>
+    </w:lvl>
+    <w:lvl w:ilvl="4" w:tplc="04070003" w:tentative="1">
+      <w:start w:val="1"/>
+      <w:numFmt w:val="bullet"/>
+      <w:lvlText w:val="o"/>
+      <w:lvlJc w:val="left"/>
+      <w:pPr>
+        <w:ind w:left="3600" w:hanging="360"/>
+      </w:pPr>
+      <w:rPr>
+        <w:rFonts w:ascii="Courier New" w:hAnsi="Courier New" w:cs="Courier New" w:hint="default"/>
+      </w:rPr>
+    </w:lvl>
+    <w:lvl w:ilvl="5" w:tplc="04070005" w:tentative="1">
+      <w:start w:val="1"/>
+      <w:numFmt w:val="bullet"/>
+      <w:lvlText w:val=""/>
+      <w:lvlJc w:val="left"/>
+      <w:pPr>
+        <w:ind w:left="4320" w:hanging="360"/>
+      </w:pPr>
+      <w:rPr>
+        <w:rFonts w:ascii="Wingdings" w:hAnsi="Wingdings" w:hint="default"/>
+      </w:rPr>
+    </w:lvl>
+    <w:lvl w:ilvl="6" w:tplc="04070001" w:tentative="1">
+      <w:start w:val="1"/>
+      <w:numFmt w:val="bullet"/>
+      <w:lvlText w:val=""/>
+      <w:lvlJc w:val="left"/>
+      <w:pPr>
+        <w:ind w:left="5040" w:hanging="360"/>
+      </w:pPr>
+      <w:rPr>
+        <w:rFonts w:ascii="Symbol" w:hAnsi="Symbol" w:hint="default"/>
+      </w:rPr>
+    </w:lvl>
+    <w:lvl w:ilvl="7" w:tplc="04070003" w:tentative="1">
+      <w:start w:val="1"/>
+      <w:numFmt w:val="bullet"/>
+      <w:lvlText w:val="o"/>
+      <w:lvlJc w:val="left"/>
+      <w:pPr>
+        <w:ind w:left="5760" w:hanging="360"/>
+      </w:pPr>
+      <w:rPr>
+        <w:rFonts w:ascii="Courier New" w:hAnsi="Courier New" w:cs="Courier New" w:hint="default"/>
+      </w:rPr>
+    </w:lvl>
+    <w:lvl w:ilvl="8" w:tplc="04070005" w:tentative="1">
+      <w:start w:val="1"/>
+      <w:numFmt w:val="bullet"/>
+      <w:lvlText w:val=""/>
+      <w:lvlJc w:val="left"/>
+      <w:pPr>
         <w:ind w:left="6480" w:hanging="360"/>
       </w:pPr>
       <w:rPr>
@@ -967,6 +1542,9 @@
     </w:lvl>
   </w:abstractNum>
   <w:num w:numId="1" w16cid:durableId="825166930">
+    <w:abstractNumId w:val="1"/>
+  </w:num>
+  <w:num w:numId="2" w16cid:durableId="1603223716">
     <w:abstractNumId w:val="0"/>
   </w:num>
 </w:numbering>

</xml_diff>

<commit_message>
added series of experiments (5 out of 8 planned)
</commit_message>
<xml_diff>
--- a/DIARY.docx
+++ b/DIARY.docx
@@ -1,6 +1,6 @@
 
 <file path=word/document.xml><?xml version="1.0" encoding="utf-8"?>
-<w:document xmlns:wpc="http://schemas.microsoft.com/office/word/2010/wordprocessingCanvas" xmlns:cx="http://schemas.microsoft.com/office/drawing/2014/chartex" xmlns:cx1="http://schemas.microsoft.com/office/drawing/2015/9/8/chartex" xmlns:cx2="http://schemas.microsoft.com/office/drawing/2015/10/21/chartex" xmlns:cx3="http://schemas.microsoft.com/office/drawing/2016/5/9/chartex" xmlns:cx4="http://schemas.microsoft.com/office/drawing/2016/5/10/chartex" xmlns:cx5="http://schemas.microsoft.com/office/drawing/2016/5/11/chartex" xmlns:cx6="http://schemas.microsoft.com/office/drawing/2016/5/12/chartex" xmlns:cx7="http://schemas.microsoft.com/office/drawing/2016/5/13/chartex" xmlns:cx8="http://schemas.microsoft.com/office/drawing/2016/5/14/chartex" xmlns:mc="http://schemas.openxmlformats.org/markup-compatibility/2006" xmlns:aink="http://schemas.microsoft.com/office/drawing/2016/ink" xmlns:am3d="http://schemas.microsoft.com/office/drawing/2017/model3d" xmlns:o="urn:schemas-microsoft-com:office:office" xmlns:oel="http://schemas.microsoft.com/office/2019/extlst" xmlns:r="http://schemas.openxmlformats.org/officeDocument/2006/relationships" xmlns:m="http://schemas.openxmlformats.org/officeDocument/2006/math" xmlns:v="urn:schemas-microsoft-com:vml" xmlns:wp14="http://schemas.microsoft.com/office/word/2010/wordprocessingDrawing" xmlns:wp="http://schemas.openxmlformats.org/drawingml/2006/wordprocessingDrawing" xmlns:w10="urn:schemas-microsoft-com:office:word" xmlns:w="http://schemas.openxmlformats.org/wordprocessingml/2006/main" xmlns:w14="http://schemas.microsoft.com/office/word/2010/wordml" xmlns:w15="http://schemas.microsoft.com/office/word/2012/wordml" xmlns:w16cex="http://schemas.microsoft.com/office/word/2018/wordml/cex" xmlns:w16cid="http://schemas.microsoft.com/office/word/2016/wordml/cid" xmlns:w16="http://schemas.microsoft.com/office/word/2018/wordml" xmlns:w16sdtdh="http://schemas.microsoft.com/office/word/2020/wordml/sdtdatahash" xmlns:w16se="http://schemas.microsoft.com/office/word/2015/wordml/symex" xmlns:wpg="http://schemas.microsoft.com/office/word/2010/wordprocessingGroup" xmlns:wpi="http://schemas.microsoft.com/office/word/2010/wordprocessingInk" xmlns:wne="http://schemas.microsoft.com/office/word/2006/wordml" xmlns:wps="http://schemas.microsoft.com/office/word/2010/wordprocessingShape" mc:Ignorable="w14 w15 w16se w16cid w16 w16cex w16sdtdh wp14">
+<w:document xmlns:wpc="http://schemas.microsoft.com/office/word/2010/wordprocessingCanvas" xmlns:cx="http://schemas.microsoft.com/office/drawing/2014/chartex" xmlns:cx1="http://schemas.microsoft.com/office/drawing/2015/9/8/chartex" xmlns:cx2="http://schemas.microsoft.com/office/drawing/2015/10/21/chartex" xmlns:cx3="http://schemas.microsoft.com/office/drawing/2016/5/9/chartex" xmlns:cx4="http://schemas.microsoft.com/office/drawing/2016/5/10/chartex" xmlns:cx5="http://schemas.microsoft.com/office/drawing/2016/5/11/chartex" xmlns:cx6="http://schemas.microsoft.com/office/drawing/2016/5/12/chartex" xmlns:cx7="http://schemas.microsoft.com/office/drawing/2016/5/13/chartex" xmlns:cx8="http://schemas.microsoft.com/office/drawing/2016/5/14/chartex" xmlns:mc="http://schemas.openxmlformats.org/markup-compatibility/2006" xmlns:aink="http://schemas.microsoft.com/office/drawing/2016/ink" xmlns:am3d="http://schemas.microsoft.com/office/drawing/2017/model3d" xmlns:o="urn:schemas-microsoft-com:office:office" xmlns:oel="http://schemas.microsoft.com/office/2019/extlst" xmlns:r="http://schemas.openxmlformats.org/officeDocument/2006/relationships" xmlns:m="http://schemas.openxmlformats.org/officeDocument/2006/math" xmlns:v="urn:schemas-microsoft-com:vml" xmlns:wp14="http://schemas.microsoft.com/office/word/2010/wordprocessingDrawing" xmlns:wp="http://schemas.openxmlformats.org/drawingml/2006/wordprocessingDrawing" xmlns:w10="urn:schemas-microsoft-com:office:word" xmlns:w="http://schemas.openxmlformats.org/wordprocessingml/2006/main" xmlns:w14="http://schemas.microsoft.com/office/word/2010/wordml" xmlns:w15="http://schemas.microsoft.com/office/word/2012/wordml" xmlns:w16cex="http://schemas.microsoft.com/office/word/2018/wordml/cex" xmlns:w16cid="http://schemas.microsoft.com/office/word/2016/wordml/cid" xmlns:w16="http://schemas.microsoft.com/office/word/2018/wordml" xmlns:w16du="http://schemas.microsoft.com/office/word/2023/wordml/word16du" xmlns:w16sdtdh="http://schemas.microsoft.com/office/word/2020/wordml/sdtdatahash" xmlns:w16se="http://schemas.microsoft.com/office/word/2015/wordml/symex" xmlns:wpg="http://schemas.microsoft.com/office/word/2010/wordprocessingGroup" xmlns:wpi="http://schemas.microsoft.com/office/word/2010/wordprocessingInk" xmlns:wne="http://schemas.microsoft.com/office/word/2006/wordml" xmlns:wps="http://schemas.microsoft.com/office/word/2010/wordprocessingShape" mc:Ignorable="w14 w15 w16se w16cid w16 w16cex w16sdtdh w16du wp14">
   <w:body>
     <w:p>
       <w:pPr>
@@ -1262,6 +1262,66 @@
           <w:lang w:val="en-US"/>
         </w:rPr>
         <w:t>Alternating training works in principle but does not give much improvement. Adding a factor &gt;1 to the z-norm term reduces the z-loss by the same factor but does not seem to have good effects on the visual tests. The values from the visual test´s reconstruction are not in [0,1]. Ljd only reduces a bit (from around 230 to 180 for z-factor=7)</w:t>
+      </w:r>
+    </w:p>
+    <w:p>
+      <w:pPr>
+        <w:rPr>
+          <w:b/>
+          <w:bCs/>
+          <w:lang w:val="en-US"/>
+        </w:rPr>
+      </w:pPr>
+      <w:r>
+        <w:rPr>
+          <w:b/>
+          <w:bCs/>
+          <w:lang w:val="en-US"/>
+        </w:rPr>
+        <w:t>Wednesday, 15.05.24</w:t>
+      </w:r>
+    </w:p>
+    <w:p>
+      <w:pPr>
+        <w:rPr>
+          <w:lang w:val="en-US"/>
+        </w:rPr>
+      </w:pPr>
+      <w:r>
+        <w:rPr>
+          <w:lang w:val="en-US"/>
+        </w:rPr>
+        <w:t xml:space="preserve">Writing scripts for FFFs with ResNet and SkipConnections. Was able to reproduce 2-moons results with both. Now want to also determine density as additional output in x-space. Wrote function to calculate 2moons density approximately. Tried to train with simple 3-to-3 FFF which kind of worked. Also am trying now modify the fff_loss so that it only treats the data dimensions, and take care of the density dimensions some other way. </w:t>
+      </w:r>
+    </w:p>
+    <w:p>
+      <w:pPr>
+        <w:rPr>
+          <w:b/>
+          <w:bCs/>
+          <w:lang w:val="en-US"/>
+        </w:rPr>
+      </w:pPr>
+      <w:r>
+        <w:rPr>
+          <w:b/>
+          <w:bCs/>
+          <w:lang w:val="en-US"/>
+        </w:rPr>
+        <w:t>Wednesday, 20.06.24</w:t>
+      </w:r>
+    </w:p>
+    <w:p>
+      <w:pPr>
+        <w:rPr>
+          <w:lang w:val="en-US"/>
+        </w:rPr>
+      </w:pPr>
+      <w:r>
+        <w:rPr>
+          <w:lang w:val="en-US"/>
+        </w:rPr>
+        <w:t>Had a talk with Felix. Most important thing to do is to figure out a way to have a FFF calculate the change-of-variables term dx(tilde)/dz. The FFF loss calculates dtheta(log dz/dz). dtheta -&gt; dz would give us the scores. We should train the net with a regression loss of x+ (or z+) against the true (or approximate value dx/dz. dx/dz can be used to calculate p(x) from simple p(z) via c.o.v formula. An approximation for dz/dx = f´(x) is p(x)/p(f(x)=z)</w:t>
       </w:r>
     </w:p>
     <w:p>
@@ -1316,7 +1376,7 @@
 </file>
 
 <file path=word/numbering.xml><?xml version="1.0" encoding="utf-8"?>
-<w:numbering xmlns:wpc="http://schemas.microsoft.com/office/word/2010/wordprocessingCanvas" xmlns:cx="http://schemas.microsoft.com/office/drawing/2014/chartex" xmlns:cx1="http://schemas.microsoft.com/office/drawing/2015/9/8/chartex" xmlns:cx2="http://schemas.microsoft.com/office/drawing/2015/10/21/chartex" xmlns:cx3="http://schemas.microsoft.com/office/drawing/2016/5/9/chartex" xmlns:cx4="http://schemas.microsoft.com/office/drawing/2016/5/10/chartex" xmlns:cx5="http://schemas.microsoft.com/office/drawing/2016/5/11/chartex" xmlns:cx6="http://schemas.microsoft.com/office/drawing/2016/5/12/chartex" xmlns:cx7="http://schemas.microsoft.com/office/drawing/2016/5/13/chartex" xmlns:cx8="http://schemas.microsoft.com/office/drawing/2016/5/14/chartex" xmlns:mc="http://schemas.openxmlformats.org/markup-compatibility/2006" xmlns:aink="http://schemas.microsoft.com/office/drawing/2016/ink" xmlns:am3d="http://schemas.microsoft.com/office/drawing/2017/model3d" xmlns:o="urn:schemas-microsoft-com:office:office" xmlns:oel="http://schemas.microsoft.com/office/2019/extlst" xmlns:r="http://schemas.openxmlformats.org/officeDocument/2006/relationships" xmlns:m="http://schemas.openxmlformats.org/officeDocument/2006/math" xmlns:v="urn:schemas-microsoft-com:vml" xmlns:wp14="http://schemas.microsoft.com/office/word/2010/wordprocessingDrawing" xmlns:wp="http://schemas.openxmlformats.org/drawingml/2006/wordprocessingDrawing" xmlns:w10="urn:schemas-microsoft-com:office:word" xmlns:w="http://schemas.openxmlformats.org/wordprocessingml/2006/main" xmlns:w14="http://schemas.microsoft.com/office/word/2010/wordml" xmlns:w15="http://schemas.microsoft.com/office/word/2012/wordml" xmlns:w16cex="http://schemas.microsoft.com/office/word/2018/wordml/cex" xmlns:w16cid="http://schemas.microsoft.com/office/word/2016/wordml/cid" xmlns:w16="http://schemas.microsoft.com/office/word/2018/wordml" xmlns:w16sdtdh="http://schemas.microsoft.com/office/word/2020/wordml/sdtdatahash" xmlns:w16se="http://schemas.microsoft.com/office/word/2015/wordml/symex" xmlns:wpg="http://schemas.microsoft.com/office/word/2010/wordprocessingGroup" xmlns:wpi="http://schemas.microsoft.com/office/word/2010/wordprocessingInk" xmlns:wne="http://schemas.microsoft.com/office/word/2006/wordml" xmlns:wps="http://schemas.microsoft.com/office/word/2010/wordprocessingShape" mc:Ignorable="w14 w15 w16se w16cid w16 w16cex w16sdtdh wp14">
+<w:numbering xmlns:wpc="http://schemas.microsoft.com/office/word/2010/wordprocessingCanvas" xmlns:cx="http://schemas.microsoft.com/office/drawing/2014/chartex" xmlns:cx1="http://schemas.microsoft.com/office/drawing/2015/9/8/chartex" xmlns:cx2="http://schemas.microsoft.com/office/drawing/2015/10/21/chartex" xmlns:cx3="http://schemas.microsoft.com/office/drawing/2016/5/9/chartex" xmlns:cx4="http://schemas.microsoft.com/office/drawing/2016/5/10/chartex" xmlns:cx5="http://schemas.microsoft.com/office/drawing/2016/5/11/chartex" xmlns:cx6="http://schemas.microsoft.com/office/drawing/2016/5/12/chartex" xmlns:cx7="http://schemas.microsoft.com/office/drawing/2016/5/13/chartex" xmlns:cx8="http://schemas.microsoft.com/office/drawing/2016/5/14/chartex" xmlns:mc="http://schemas.openxmlformats.org/markup-compatibility/2006" xmlns:aink="http://schemas.microsoft.com/office/drawing/2016/ink" xmlns:am3d="http://schemas.microsoft.com/office/drawing/2017/model3d" xmlns:o="urn:schemas-microsoft-com:office:office" xmlns:oel="http://schemas.microsoft.com/office/2019/extlst" xmlns:r="http://schemas.openxmlformats.org/officeDocument/2006/relationships" xmlns:m="http://schemas.openxmlformats.org/officeDocument/2006/math" xmlns:v="urn:schemas-microsoft-com:vml" xmlns:wp14="http://schemas.microsoft.com/office/word/2010/wordprocessingDrawing" xmlns:wp="http://schemas.openxmlformats.org/drawingml/2006/wordprocessingDrawing" xmlns:w10="urn:schemas-microsoft-com:office:word" xmlns:w="http://schemas.openxmlformats.org/wordprocessingml/2006/main" xmlns:w14="http://schemas.microsoft.com/office/word/2010/wordml" xmlns:w15="http://schemas.microsoft.com/office/word/2012/wordml" xmlns:w16cex="http://schemas.microsoft.com/office/word/2018/wordml/cex" xmlns:w16cid="http://schemas.microsoft.com/office/word/2016/wordml/cid" xmlns:w16="http://schemas.microsoft.com/office/word/2018/wordml" xmlns:w16du="http://schemas.microsoft.com/office/word/2023/wordml/word16du" xmlns:w16sdtdh="http://schemas.microsoft.com/office/word/2020/wordml/sdtdatahash" xmlns:w16se="http://schemas.microsoft.com/office/word/2015/wordml/symex" xmlns:wpg="http://schemas.microsoft.com/office/word/2010/wordprocessingGroup" xmlns:wpi="http://schemas.microsoft.com/office/word/2010/wordprocessingInk" xmlns:wne="http://schemas.microsoft.com/office/word/2006/wordml" xmlns:wps="http://schemas.microsoft.com/office/word/2010/wordprocessingShape" mc:Ignorable="w14 w15 w16se w16cid w16 w16cex w16sdtdh w16du wp14">
   <w:abstractNum w:abstractNumId="0" w15:restartNumberingAfterBreak="0">
     <w:nsid w:val="6E3668C6"/>
     <w:multiLevelType w:val="hybridMultilevel"/>
@@ -1551,7 +1611,7 @@
 </file>
 
 <file path=word/styles.xml><?xml version="1.0" encoding="utf-8"?>
-<w:styles xmlns:mc="http://schemas.openxmlformats.org/markup-compatibility/2006" xmlns:r="http://schemas.openxmlformats.org/officeDocument/2006/relationships" xmlns:w="http://schemas.openxmlformats.org/wordprocessingml/2006/main" xmlns:w14="http://schemas.microsoft.com/office/word/2010/wordml" xmlns:w15="http://schemas.microsoft.com/office/word/2012/wordml" xmlns:w16cex="http://schemas.microsoft.com/office/word/2018/wordml/cex" xmlns:w16cid="http://schemas.microsoft.com/office/word/2016/wordml/cid" xmlns:w16="http://schemas.microsoft.com/office/word/2018/wordml" xmlns:w16sdtdh="http://schemas.microsoft.com/office/word/2020/wordml/sdtdatahash" xmlns:w16se="http://schemas.microsoft.com/office/word/2015/wordml/symex" mc:Ignorable="w14 w15 w16se w16cid w16 w16cex w16sdtdh">
+<w:styles xmlns:mc="http://schemas.openxmlformats.org/markup-compatibility/2006" xmlns:r="http://schemas.openxmlformats.org/officeDocument/2006/relationships" xmlns:w="http://schemas.openxmlformats.org/wordprocessingml/2006/main" xmlns:w14="http://schemas.microsoft.com/office/word/2010/wordml" xmlns:w15="http://schemas.microsoft.com/office/word/2012/wordml" xmlns:w16cex="http://schemas.microsoft.com/office/word/2018/wordml/cex" xmlns:w16cid="http://schemas.microsoft.com/office/word/2016/wordml/cid" xmlns:w16="http://schemas.microsoft.com/office/word/2018/wordml" xmlns:w16du="http://schemas.microsoft.com/office/word/2023/wordml/word16du" xmlns:w16sdtdh="http://schemas.microsoft.com/office/word/2020/wordml/sdtdatahash" xmlns:w16se="http://schemas.microsoft.com/office/word/2015/wordml/symex" mc:Ignorable="w14 w15 w16se w16cid w16 w16cex w16sdtdh w16du">
   <w:docDefaults>
     <w:rPrDefault>
       <w:rPr>

</xml_diff>